<commit_message>
Updated scripts, plots and results
</commit_message>
<xml_diff>
--- a/spheraConfig_obsData.docx
+++ b/spheraConfig_obsData.docx
@@ -4643,6 +4643,7 @@
           <w:highlight w:val="none"/>
         </w:rPr>
       </w:r>
+      <w:r/>
     </w:p>
     <w:p>
       <w:pPr>
@@ -5644,6 +5645,7 @@
           <w:rFonts w:ascii="Arial" w:hAnsi="Arial" w:cs="Arial" w:eastAsia="Arial"/>
           <w:b/>
           <w:color w:val="FF0000"/>
+          <w:highlight w:val="none"/>
         </w:rPr>
         <w:pBdr>
           <w:top w:val="none" w:color="000000" w:sz="4" w:space="0"/>
@@ -5670,6 +5672,314 @@
         </w:rPr>
       </w:r>
       <w:r/>
+    </w:p>
+    <w:p>
+      <w:pPr>
+        <w:spacing w:line="57" w:lineRule="atLeast"/>
+        <w:rPr>
+          <w:rFonts w:ascii="Arial" w:hAnsi="Arial" w:cs="Arial" w:eastAsia="Arial"/>
+          <w:b/>
+          <w:color w:val="FF0000"/>
+        </w:rPr>
+        <w:pBdr>
+          <w:top w:val="none" w:color="000000" w:sz="4" w:space="0"/>
+          <w:left w:val="none" w:color="000000" w:sz="4" w:space="0"/>
+          <w:bottom w:val="none" w:color="000000" w:sz="4" w:space="0"/>
+          <w:right w:val="none" w:color="000000" w:sz="4" w:space="0"/>
+        </w:pBdr>
+      </w:pPr>
+      <w:r>
+        <w:rPr>
+          <w:rFonts w:ascii="Arial" w:hAnsi="Arial" w:cs="Arial" w:eastAsia="Arial"/>
+          <w:b/>
+          <w:color w:val="FF0000"/>
+        </w:rPr>
+      </w:r>
+      <w:r>
+        <w:rPr>
+          <w:rFonts w:ascii="Arial" w:hAnsi="Arial" w:cs="Arial" w:eastAsia="Arial"/>
+          <w:b/>
+          <w:color w:val="FF0000"/>
+        </w:rPr>
+      </w:r>
+    </w:p>
+    <w:p>
+      <w:pPr>
+        <w:spacing w:line="57" w:lineRule="atLeast"/>
+        <w:rPr>
+          <w:rFonts w:ascii="Arial" w:hAnsi="Arial" w:cs="Arial" w:eastAsia="Arial"/>
+          <w:b/>
+          <w:color w:val="FF0000"/>
+        </w:rPr>
+        <w:pBdr>
+          <w:top w:val="none" w:color="000000" w:sz="4" w:space="0"/>
+          <w:left w:val="none" w:color="000000" w:sz="4" w:space="0"/>
+          <w:bottom w:val="none" w:color="000000" w:sz="4" w:space="0"/>
+          <w:right w:val="none" w:color="000000" w:sz="4" w:space="0"/>
+        </w:pBdr>
+      </w:pPr>
+      <w:r>
+        <w:rPr>
+          <w:rFonts w:ascii="Arial" w:hAnsi="Arial" w:cs="Arial" w:eastAsia="Arial"/>
+          <w:b/>
+          <w:color w:val="FF0000"/>
+        </w:rPr>
+      </w:r>
+      <w:r>
+        <w:rPr>
+          <w:rFonts w:ascii="Arial" w:hAnsi="Arial" w:cs="Arial" w:eastAsia="Arial"/>
+          <w:b/>
+          <w:color w:val="FF0000"/>
+        </w:rPr>
+      </w:r>
+    </w:p>
+    <w:p>
+      <w:pPr>
+        <w:spacing w:line="57" w:lineRule="atLeast"/>
+        <w:rPr>
+          <w:rFonts w:ascii="Arial" w:hAnsi="Arial" w:cs="Arial" w:eastAsia="Arial"/>
+          <w:b/>
+          <w:color w:val="000000" w:themeColor="text1"/>
+          <w:highlight w:val="none"/>
+        </w:rPr>
+        <w:pBdr>
+          <w:top w:val="none" w:color="000000" w:sz="4" w:space="0"/>
+          <w:left w:val="none" w:color="000000" w:sz="4" w:space="0"/>
+          <w:bottom w:val="none" w:color="000000" w:sz="4" w:space="0"/>
+          <w:right w:val="none" w:color="000000" w:sz="4" w:space="0"/>
+        </w:pBdr>
+      </w:pPr>
+      <w:r>
+        <w:rPr>
+          <w:rFonts w:ascii="Arial" w:hAnsi="Arial" w:cs="Arial" w:eastAsia="Arial"/>
+          <w:b/>
+          <w:color w:val="000000" w:themeColor="text1"/>
+        </w:rPr>
+        <w:t xml:space="preserve">PRETEMP - METEONETWORK</w:t>
+      </w:r>
+      <w:r>
+        <w:rPr>
+          <w:rFonts w:ascii="Arial" w:hAnsi="Arial" w:cs="Arial" w:eastAsia="Arial"/>
+          <w:b/>
+          <w:color w:val="FF0000"/>
+        </w:rPr>
+      </w:r>
+    </w:p>
+    <w:p>
+      <w:pPr>
+        <w:spacing w:line="57" w:lineRule="atLeast"/>
+        <w:rPr>
+          <w:color w:val="000000" w:themeColor="text1"/>
+          <w:sz w:val="22"/>
+          <w:highlight w:val="none"/>
+        </w:rPr>
+        <w:pBdr>
+          <w:top w:val="none" w:color="000000" w:sz="4" w:space="0"/>
+          <w:left w:val="none" w:color="000000" w:sz="4" w:space="0"/>
+          <w:bottom w:val="none" w:color="000000" w:sz="4" w:space="0"/>
+          <w:right w:val="none" w:color="000000" w:sz="4" w:space="0"/>
+        </w:pBdr>
+      </w:pPr>
+      <w:r>
+        <w:rPr>
+          <w:rFonts w:ascii="Arial" w:hAnsi="Arial" w:cs="Arial" w:eastAsia="Arial"/>
+          <w:b w:val="0"/>
+          <w:color w:val="000000" w:themeColor="text1"/>
+          <w:highlight w:val="none"/>
+        </w:rPr>
+        <w:t xml:space="preserve">Dati osservati report grandine di Pretemp (</w:t>
+      </w:r>
+      <w:r>
+        <w:rPr>
+          <w:rFonts w:ascii="Arial" w:hAnsi="Arial" w:cs="Arial" w:eastAsia="Arial"/>
+          <w:b w:val="0"/>
+          <w:color w:val="4472C4" w:themeColor="accent5"/>
+          <w:highlight w:val="none"/>
+        </w:rPr>
+        <w:t xml:space="preserve">https://www.meteonetwork.it/tt/stormreport/</w:t>
+      </w:r>
+      <w:r>
+        <w:rPr>
+          <w:rFonts w:ascii="Arial" w:hAnsi="Arial" w:cs="Arial" w:eastAsia="Arial"/>
+          <w:b w:val="0"/>
+          <w:color w:val="000000" w:themeColor="text1"/>
+          <w:highlight w:val="none"/>
+        </w:rPr>
+        <w:t xml:space="preserve">) </w:t>
+      </w:r>
+      <w:r>
+        <w:rPr>
+          <w:rFonts w:ascii="Arial" w:hAnsi="Arial" w:cs="Arial" w:eastAsia="Arial"/>
+          <w:b w:val="0"/>
+          <w:color w:val="000000" w:themeColor="text1"/>
+          <w:highlight w:val="none"/>
+        </w:rPr>
+      </w:r>
+      <w:r>
+        <w:rPr>
+          <w:color w:val="000000" w:themeColor="text1"/>
+          <w:sz w:val="22"/>
+          <w:highlight w:val="yellow"/>
+        </w:rPr>
+        <w:t xml:space="preserve">Capire magari qualità dati, se disponibili, se altri studi gia fatti usandoli. Per 2016-2018 ci sono 688 report in Italia!</w:t>
+      </w:r>
+      <w:r/>
+      <w:r>
+        <w:rPr>
+          <w:rFonts w:ascii="Arial" w:hAnsi="Arial" w:cs="Arial" w:eastAsia="Arial"/>
+          <w:b w:val="0"/>
+          <w:color w:val="000000" w:themeColor="text1"/>
+          <w:highlight w:val="none"/>
+        </w:rPr>
+      </w:r>
+      <w:r>
+        <w:rPr>
+          <w:rFonts w:ascii="Arial" w:hAnsi="Arial" w:cs="Arial" w:eastAsia="Arial"/>
+          <w:b w:val="0"/>
+          <w:color w:val="FF0000"/>
+        </w:rPr>
+      </w:r>
+    </w:p>
+    <w:p>
+      <w:pPr>
+        <w:spacing w:line="57" w:lineRule="atLeast"/>
+        <w:rPr>
+          <w:rFonts w:ascii="Arial" w:hAnsi="Arial" w:cs="Arial" w:eastAsia="Arial"/>
+          <w:b w:val="0"/>
+          <w:color w:val="FF0000"/>
+        </w:rPr>
+        <w:pBdr>
+          <w:top w:val="none" w:color="000000" w:sz="4" w:space="0"/>
+          <w:left w:val="none" w:color="000000" w:sz="4" w:space="0"/>
+          <w:bottom w:val="none" w:color="000000" w:sz="4" w:space="0"/>
+          <w:right w:val="none" w:color="000000" w:sz="4" w:space="0"/>
+        </w:pBdr>
+      </w:pPr>
+      <w:r>
+        <w:rPr>
+          <w:color w:val="000000" w:themeColor="text1"/>
+          <w:sz w:val="22"/>
+          <w:highlight w:val="none"/>
+        </w:rPr>
+        <mc:AlternateContent>
+          <mc:Choice Requires="wpg">
+            <w:drawing>
+              <wp:anchor xmlns:wp="http://schemas.openxmlformats.org/drawingml/2006/wordprocessingDrawing" distT="0" distB="0" distL="115200" distR="115200" simplePos="0" relativeHeight="11264" behindDoc="0" locked="0" layoutInCell="1" allowOverlap="1">
+                <wp:simplePos x="0" y="0"/>
+                <wp:positionH relativeFrom="column">
+                  <wp:posOffset>0</wp:posOffset>
+                </wp:positionH>
+                <wp:positionV relativeFrom="paragraph">
+                  <wp:posOffset>0</wp:posOffset>
+                </wp:positionV>
+                <wp:extent cx="4019480" cy="2855744"/>
+                <wp:effectExtent l="0" t="0" r="0" b="0"/>
+                <wp:wrapTight wrapText="bothSides">
+                  <wp:wrapPolygon edited="1">
+                    <wp:start x="0" y="0"/>
+                    <wp:lineTo x="21600" y="0"/>
+                    <wp:lineTo x="21600" y="21600"/>
+                    <wp:lineTo x="0" y="21600"/>
+                  </wp:wrapPolygon>
+                </wp:wrapTight>
+                <wp:docPr id="4" name="" hidden="0"/>
+                <wp:cNvGraphicFramePr>
+                  <a:graphicFrameLocks xmlns:a="http://schemas.openxmlformats.org/drawingml/2006/main" noChangeAspect="1"/>
+                </wp:cNvGraphicFramePr>
+                <a:graphic xmlns:a="http://schemas.openxmlformats.org/drawingml/2006/main">
+                  <a:graphicData uri="http://schemas.openxmlformats.org/drawingml/2006/picture">
+                    <pic:pic xmlns:pic="http://schemas.openxmlformats.org/drawingml/2006/picture">
+                      <pic:nvPicPr>
+                        <pic:cNvPr id="252380221" name="" hidden="0"/>
+                        <pic:cNvPicPr>
+                          <a:picLocks noChangeAspect="1"/>
+                        </pic:cNvPicPr>
+                        <pic:nvPr isPhoto="0" userDrawn="0"/>
+                      </pic:nvPicPr>
+                      <pic:blipFill>
+                        <a:blip r:embed="rId12"/>
+                        <a:stretch/>
+                      </pic:blipFill>
+                      <pic:spPr bwMode="auto">
+                        <a:xfrm flipH="0" flipV="0">
+                          <a:off x="0" y="0"/>
+                          <a:ext cx="4019479" cy="2855744"/>
+                        </a:xfrm>
+                        <a:prstGeom prst="rect">
+                          <a:avLst/>
+                        </a:prstGeom>
+                      </pic:spPr>
+                    </pic:pic>
+                  </a:graphicData>
+                </a:graphic>
+              </wp:anchor>
+            </w:drawing>
+          </mc:Choice>
+          <mc:Fallback>
+            <w:pict>
+              <v:shapetype type="#_x0000_t75" o:spt="75" coordsize="21600,21600" o:preferrelative="t" path="m@4@5l@4@11@9@11@9@5xe">
+                <v:formulas>
+                  <v:f eqn="if lineDrawn pixelLineWidth 0"/>
+                  <v:f eqn="sum @0 1 0"/>
+                  <v:f eqn="sum 0 0 @1"/>
+                  <v:f eqn="prod @2 1 2"/>
+                  <v:f eqn="prod @3 21600 pixelWidth"/>
+                  <v:f eqn="prod @3 21600 pixelHeight"/>
+                  <v:f eqn="sum @0 0 1"/>
+                  <v:f eqn="prod @6 1 2"/>
+                  <v:f eqn="prod @7 21600 pixelWidth"/>
+                  <v:f eqn="sum @8 21600 0"/>
+                  <v:f eqn="prod @7 21600 pixelHeight"/>
+                  <v:f eqn="sum @10 21600 0"/>
+                </v:formulas>
+              </v:shapetype>
+              <v:shape id="_x0000_i3" o:spid="_x0000_s3" type="#_x0000_t75" style="position:absolute;mso-wrap-distance-left:9.1pt;mso-wrap-distance-top:0.0pt;mso-wrap-distance-right:9.1pt;mso-wrap-distance-bottom:0.0pt;z-index:11264;o:allowoverlap:true;o:allowincell:true;mso-position-horizontal-relative:text;margin-left:0.0pt;mso-position-horizontal:absolute;mso-position-vertical-relative:text;margin-top:0.0pt;mso-position-vertical:absolute;width:316.5pt;height:224.9pt;" wrapcoords="0 0 100000 0 100000 100000 0 100000" stroked="false">
+                <v:path textboxrect="0,0,0,0"/>
+                <v:imagedata r:id="rId12" o:title=""/>
+              </v:shape>
+            </w:pict>
+          </mc:Fallback>
+        </mc:AlternateContent>
+      </w:r>
+      <w:r>
+        <w:rPr>
+          <w:color w:val="000000" w:themeColor="text1"/>
+          <w:sz w:val="22"/>
+          <w:highlight w:val="none"/>
+        </w:rPr>
+      </w:r>
+    </w:p>
+    <w:p>
+      <w:pPr>
+        <w:spacing w:line="57" w:lineRule="atLeast"/>
+        <w:rPr>
+          <w:rFonts w:ascii="Arial" w:hAnsi="Arial" w:cs="Arial" w:eastAsia="Arial"/>
+          <w:b/>
+          <w:color w:val="FF0000"/>
+        </w:rPr>
+        <w:pBdr>
+          <w:top w:val="none" w:color="000000" w:sz="4" w:space="0"/>
+          <w:left w:val="none" w:color="000000" w:sz="4" w:space="0"/>
+          <w:bottom w:val="none" w:color="000000" w:sz="4" w:space="0"/>
+          <w:right w:val="none" w:color="000000" w:sz="4" w:space="0"/>
+        </w:pBdr>
+      </w:pPr>
+      <w:r>
+        <w:rPr>
+          <w:rFonts w:ascii="Arial" w:hAnsi="Arial" w:cs="Arial" w:eastAsia="Arial"/>
+          <w:b/>
+          <w:color w:val="FF0000"/>
+          <w:highlight w:val="none"/>
+        </w:rPr>
+      </w:r>
+      <w:r>
+        <w:rPr>
+          <w:rFonts w:ascii="Arial" w:hAnsi="Arial" w:cs="Arial" w:eastAsia="Arial"/>
+          <w:b/>
+          <w:color w:val="FF0000"/>
+          <w:highlight w:val="none"/>
+        </w:rPr>
+      </w:r>
     </w:p>
     <w:sectPr>
       <w:footnotePr/>

</xml_diff>

<commit_message>
Updated notebooks and new plots
</commit_message>
<xml_diff>
--- a/spheraConfig_obsData.docx
+++ b/spheraConfig_obsData.docx
@@ -4838,7 +4838,7 @@
         <mc:AlternateContent>
           <mc:Choice Requires="wpg">
             <w:drawing>
-              <wp:anchor xmlns:wp="http://schemas.openxmlformats.org/drawingml/2006/wordprocessingDrawing" distT="0" distB="0" distL="115200" distR="115200" simplePos="0" relativeHeight="10240" behindDoc="0" locked="0" layoutInCell="1" allowOverlap="1">
+              <wp:anchor xmlns:wp="http://schemas.openxmlformats.org/drawingml/2006/wordprocessingDrawing" xmlns:wp14="http://schemas.microsoft.com/office/word/2010/wordprocessingDrawing" distT="0" distB="0" distL="115200" distR="115200" simplePos="0" relativeHeight="10240" behindDoc="0" locked="0" layoutInCell="1" allowOverlap="1">
                 <wp:simplePos x="0" y="0"/>
                 <wp:positionH relativeFrom="column">
                   <wp:posOffset>3575841</wp:posOffset>
@@ -4943,6 +4943,8 @@
         <w:spacing w:line="57" w:lineRule="atLeast"/>
         <w:rPr>
           <w:rFonts w:ascii="Arial" w:hAnsi="Arial" w:cs="Arial" w:eastAsia="Arial"/>
+          <w:color w:val="000000"/>
+          <w:sz w:val="22"/>
         </w:rPr>
         <w:pBdr>
           <w:top w:val="none" w:color="000000" w:sz="4" w:space="0"/>
@@ -4968,8 +4970,297 @@
         <w:rPr>
           <w:rFonts w:ascii="Arial" w:hAnsi="Arial" w:cs="Arial" w:eastAsia="Arial"/>
         </w:rPr>
+        <w:t xml:space="preserve">:</w:t>
       </w:r>
       <w:r/>
+      <w:r>
+        <w:rPr>
+          <w:rFonts w:ascii="Arial" w:hAnsi="Arial" w:cs="Arial" w:eastAsia="Arial"/>
+          <w:highlight w:val="none"/>
+        </w:rPr>
+      </w:r>
+      <w:r>
+        <w:rPr>
+          <w:rFonts w:ascii="Arial" w:hAnsi="Arial" w:cs="Arial" w:eastAsia="Arial"/>
+          <w:highlight w:val="none"/>
+        </w:rPr>
+      </w:r>
+      <w:r>
+        <w:rPr>
+          <w:rFonts w:ascii="Arial" w:hAnsi="Arial" w:cs="Arial" w:eastAsia="Arial"/>
+        </w:rPr>
+      </w:r>
+      <w:r>
+        <w:rPr>
+          <w:rFonts w:ascii="Arial" w:hAnsi="Arial" w:cs="Arial" w:eastAsia="Arial"/>
+          <w:color w:val="000000"/>
+          <w:sz w:val="22"/>
+        </w:rPr>
+        <w:t xml:space="preserve">There are three levels indicating the quality of ESWD reports:</w:t>
+      </w:r>
+      <w:r>
+        <w:rPr>
+          <w:rFonts w:ascii="Arial" w:hAnsi="Arial" w:cs="Arial" w:eastAsia="Arial"/>
+        </w:rPr>
+      </w:r>
+    </w:p>
+    <w:p>
+      <w:pPr>
+        <w:pStyle w:val="898"/>
+        <w:numPr>
+          <w:ilvl w:val="1"/>
+          <w:numId w:val="2"/>
+        </w:numPr>
+        <w:spacing w:line="57" w:lineRule="atLeast"/>
+        <w:rPr>
+          <w:sz w:val="22"/>
+        </w:rPr>
+        <w:pBdr>
+          <w:top w:val="none" w:color="000000" w:sz="4" w:space="0"/>
+          <w:left w:val="none" w:color="000000" w:sz="4" w:space="0"/>
+          <w:bottom w:val="none" w:color="000000" w:sz="4" w:space="0"/>
+          <w:right w:val="none" w:color="000000" w:sz="4" w:space="0"/>
+        </w:pBdr>
+      </w:pPr>
+      <w:r>
+        <w:rPr>
+          <w:rFonts w:ascii="Arial" w:hAnsi="Arial" w:cs="Arial" w:eastAsia="Arial"/>
+          <w:color w:val="000000"/>
+          <w:sz w:val="22"/>
+        </w:rPr>
+      </w:r>
+      <w:r>
+        <w:rPr>
+          <w:rFonts w:ascii="Arial" w:hAnsi="Arial" w:cs="Arial" w:eastAsia="Arial"/>
+          <w:color w:val="000000"/>
+          <w:sz w:val="22"/>
+        </w:rPr>
+        <w:t xml:space="preserve">QC0+ (plausibility check passed): These events are very likely to have occurred, but</w:t>
+      </w:r>
+      <w:r>
+        <w:rPr>
+          <w:rFonts w:ascii="Arial" w:hAnsi="Arial" w:cs="Arial" w:eastAsia="Arial"/>
+        </w:rPr>
+        <w:t xml:space="preserve"> </w:t>
+      </w:r>
+      <w:r/>
+      <w:r>
+        <w:rPr>
+          <w:rFonts w:ascii="Arial" w:hAnsi="Arial" w:cs="Arial" w:eastAsia="Arial"/>
+          <w:color w:val="000000"/>
+          <w:sz w:val="22"/>
+        </w:rPr>
+        <w:t xml:space="preserve">some details, such as their exact time, precise location, or report characteristics, are</w:t>
+      </w:r>
+      <w:r>
+        <w:rPr>
+          <w:sz w:val="22"/>
+        </w:rPr>
+        <w:t xml:space="preserve"> </w:t>
+      </w:r>
+      <w:r>
+        <w:rPr>
+          <w:rFonts w:ascii="Arial" w:hAnsi="Arial" w:cs="Arial" w:eastAsia="Arial"/>
+        </w:rPr>
+      </w:r>
+      <w:r>
+        <w:rPr>
+          <w:rFonts w:ascii="Arial" w:hAnsi="Arial" w:cs="Arial" w:eastAsia="Arial"/>
+          <w:color w:val="000000"/>
+          <w:sz w:val="22"/>
+        </w:rPr>
+        <w:t xml:space="preserve">unknown or uncertain.</w:t>
+      </w:r>
+      <w:r>
+        <w:rPr>
+          <w:sz w:val="22"/>
+        </w:rPr>
+      </w:r>
+      <w:r>
+        <w:rPr>
+          <w:rFonts w:ascii="Arial" w:hAnsi="Arial" w:cs="Arial" w:eastAsia="Arial"/>
+        </w:rPr>
+      </w:r>
+    </w:p>
+    <w:p>
+      <w:pPr>
+        <w:pStyle w:val="898"/>
+        <w:numPr>
+          <w:ilvl w:val="1"/>
+          <w:numId w:val="2"/>
+        </w:numPr>
+        <w:spacing w:line="57" w:lineRule="atLeast"/>
+        <w:rPr>
+          <w:rFonts w:ascii="Arial" w:hAnsi="Arial" w:cs="Arial" w:eastAsia="Arial"/>
+          <w:color w:val="000000"/>
+          <w:sz w:val="22"/>
+        </w:rPr>
+        <w:pBdr>
+          <w:top w:val="none" w:color="000000" w:sz="4" w:space="0"/>
+          <w:left w:val="none" w:color="000000" w:sz="4" w:space="0"/>
+          <w:bottom w:val="none" w:color="000000" w:sz="4" w:space="0"/>
+          <w:right w:val="none" w:color="000000" w:sz="4" w:space="0"/>
+        </w:pBdr>
+      </w:pPr>
+      <w:r>
+        <w:rPr>
+          <w:sz w:val="22"/>
+        </w:rPr>
+      </w:r>
+      <w:r>
+        <w:rPr>
+          <w:rFonts w:ascii="Arial" w:hAnsi="Arial" w:cs="Arial" w:eastAsia="Arial"/>
+          <w:color w:val="000000"/>
+          <w:sz w:val="22"/>
+        </w:rPr>
+        <w:t xml:space="preserve">QC1 (report confirmed by reliable source): These events and reported contents have</w:t>
+      </w:r>
+      <w:r>
+        <w:rPr>
+          <w:rFonts w:ascii="Arial" w:hAnsi="Arial" w:cs="Arial" w:eastAsia="Arial"/>
+        </w:rPr>
+        <w:t xml:space="preserve"> </w:t>
+      </w:r>
+      <w:r/>
+      <w:r>
+        <w:rPr>
+          <w:rFonts w:ascii="Arial" w:hAnsi="Arial" w:cs="Arial" w:eastAsia="Arial"/>
+          <w:color w:val="000000"/>
+          <w:sz w:val="22"/>
+        </w:rPr>
+        <w:t xml:space="preserve">been confirmed.</w:t>
+      </w:r>
+      <w:r>
+        <w:rPr>
+          <w:rFonts w:ascii="Arial" w:hAnsi="Arial" w:cs="Arial" w:eastAsia="Arial"/>
+          <w:color w:val="000000"/>
+          <w:sz w:val="22"/>
+        </w:rPr>
+      </w:r>
+      <w:r>
+        <w:rPr>
+          <w:rFonts w:ascii="Arial" w:hAnsi="Arial" w:cs="Arial" w:eastAsia="Arial"/>
+        </w:rPr>
+      </w:r>
+    </w:p>
+    <w:p>
+      <w:pPr>
+        <w:pStyle w:val="898"/>
+        <w:numPr>
+          <w:ilvl w:val="1"/>
+          <w:numId w:val="2"/>
+        </w:numPr>
+        <w:spacing w:line="57" w:lineRule="atLeast"/>
+        <w:rPr>
+          <w:sz w:val="22"/>
+        </w:rPr>
+        <w:pBdr>
+          <w:top w:val="none" w:color="000000" w:sz="4" w:space="0"/>
+          <w:left w:val="none" w:color="000000" w:sz="4" w:space="0"/>
+          <w:bottom w:val="none" w:color="000000" w:sz="4" w:space="0"/>
+          <w:right w:val="none" w:color="000000" w:sz="4" w:space="0"/>
+        </w:pBdr>
+      </w:pPr>
+      <w:r>
+        <w:rPr>
+          <w:rFonts w:ascii="Arial" w:hAnsi="Arial" w:cs="Arial" w:eastAsia="Arial"/>
+          <w:color w:val="000000"/>
+          <w:sz w:val="22"/>
+        </w:rPr>
+        <w:t xml:space="preserve">QC2 (scientific case study): These events and reported contents are confirmed and</w:t>
+      </w:r>
+      <w:r>
+        <w:rPr>
+          <w:rFonts w:ascii="Arial" w:hAnsi="Arial" w:cs="Arial" w:eastAsia="Arial"/>
+        </w:rPr>
+        <w:t xml:space="preserve"> </w:t>
+      </w:r>
+      <w:r/>
+      <w:r>
+        <w:rPr>
+          <w:rFonts w:ascii="Arial" w:hAnsi="Arial" w:cs="Arial" w:eastAsia="Arial"/>
+          <w:color w:val="000000"/>
+          <w:sz w:val="22"/>
+        </w:rPr>
+        <w:t xml:space="preserve">have been subject of a scientific case study.</w:t>
+      </w:r>
+      <w:r>
+        <w:rPr>
+          <w:sz w:val="22"/>
+        </w:rPr>
+      </w:r>
+      <w:r>
+        <w:rPr>
+          <w:rFonts w:ascii="Arial" w:hAnsi="Arial" w:cs="Arial" w:eastAsia="Arial"/>
+        </w:rPr>
+      </w:r>
+    </w:p>
+    <w:p>
+      <w:pPr>
+        <w:ind w:left="709" w:firstLine="0"/>
+        <w:spacing w:line="57" w:lineRule="atLeast"/>
+        <w:rPr>
+          <w:rFonts w:ascii="Arial" w:hAnsi="Arial" w:cs="Arial" w:eastAsia="Arial"/>
+        </w:rPr>
+        <w:pBdr>
+          <w:top w:val="none" w:color="000000" w:sz="4" w:space="0"/>
+          <w:left w:val="none" w:color="000000" w:sz="4" w:space="0"/>
+          <w:bottom w:val="none" w:color="000000" w:sz="4" w:space="0"/>
+          <w:right w:val="none" w:color="000000" w:sz="4" w:space="0"/>
+        </w:pBdr>
+      </w:pPr>
+      <w:r>
+        <w:rPr>
+          <w:sz w:val="22"/>
+        </w:rPr>
+      </w:r>
+      <w:r>
+        <w:rPr>
+          <w:rFonts w:ascii="Arial" w:hAnsi="Arial" w:cs="Arial" w:eastAsia="Arial"/>
+          <w:color w:val="000000"/>
+          <w:sz w:val="22"/>
+        </w:rPr>
+        <w:t xml:space="preserve">QC1 and QC2 reflect an equal level of validation, but more metadata may be available for</w:t>
+      </w:r>
+      <w:r>
+        <w:rPr>
+          <w:rFonts w:ascii="Arial" w:hAnsi="Arial" w:cs="Arial" w:eastAsia="Arial"/>
+        </w:rPr>
+        <w:t xml:space="preserve"> </w:t>
+      </w:r>
+      <w:r/>
+      <w:r>
+        <w:rPr>
+          <w:rFonts w:ascii="Arial" w:hAnsi="Arial" w:cs="Arial" w:eastAsia="Arial"/>
+          <w:color w:val="000000"/>
+          <w:sz w:val="22"/>
+        </w:rPr>
+        <w:t xml:space="preserve">QC2 reports.</w:t>
+      </w:r>
+      <w:r/>
+      <w:r>
+        <w:rPr>
+          <w:rFonts w:ascii="Arial" w:hAnsi="Arial" w:cs="Arial" w:eastAsia="Arial"/>
+          <w:sz w:val="27"/>
+        </w:rPr>
+      </w:r>
+      <w:r>
+        <w:rPr>
+          <w:rFonts w:ascii="Arial" w:hAnsi="Arial" w:cs="Arial" w:eastAsia="Arial"/>
+          <w:sz w:val="27"/>
+        </w:rPr>
+      </w:r>
+      <w:r>
+        <w:rPr>
+          <w:rFonts w:ascii="Arial" w:hAnsi="Arial" w:cs="Arial" w:eastAsia="Arial"/>
+          <w:sz w:val="27"/>
+        </w:rPr>
+      </w:r>
+      <w:r>
+        <w:rPr>
+          <w:rFonts w:ascii="Arial" w:hAnsi="Arial" w:cs="Arial" w:eastAsia="Arial"/>
+        </w:rPr>
+      </w:r>
     </w:p>
     <w:p>
       <w:pPr>
@@ -5702,6 +5993,7 @@
           <w:color w:val="FF0000"/>
         </w:rPr>
       </w:r>
+      <w:r/>
     </w:p>
     <w:p>
       <w:pPr>
@@ -5732,6 +6024,7 @@
           <w:color w:val="FF0000"/>
         </w:rPr>
       </w:r>
+      <w:r/>
     </w:p>
     <w:p>
       <w:pPr>
@@ -5739,7 +6032,7 @@
         <w:rPr>
           <w:rFonts w:ascii="Arial" w:hAnsi="Arial" w:cs="Arial" w:eastAsia="Arial"/>
           <w:b/>
-          <w:color w:val="000000" w:themeColor="text1"/>
+          <w:color w:val="000000"/>
           <w:highlight w:val="none"/>
         </w:rPr>
         <w:pBdr>
@@ -5764,12 +6057,13 @@
           <w:color w:val="FF0000"/>
         </w:rPr>
       </w:r>
+      <w:r/>
     </w:p>
     <w:p>
       <w:pPr>
         <w:spacing w:line="57" w:lineRule="atLeast"/>
         <w:rPr>
-          <w:color w:val="000000" w:themeColor="text1"/>
+          <w:color w:val="000000"/>
           <w:sz w:val="22"/>
           <w:highlight w:val="none"/>
         </w:rPr>
@@ -5809,28 +6103,11 @@
       </w:r>
       <w:r>
         <w:rPr>
-          <w:rFonts w:ascii="Arial" w:hAnsi="Arial" w:cs="Arial" w:eastAsia="Arial"/>
-          <w:b w:val="0"/>
-          <w:color w:val="000000" w:themeColor="text1"/>
-          <w:highlight w:val="none"/>
-        </w:rPr>
-      </w:r>
-      <w:r>
-        <w:rPr>
           <w:color w:val="000000" w:themeColor="text1"/>
           <w:sz w:val="22"/>
           <w:highlight w:val="yellow"/>
         </w:rPr>
         <w:t xml:space="preserve">Capire magari qualità dati, se disponibili, se altri studi gia fatti usandoli. Per 2016-2018 ci sono 688 report in Italia!</w:t>
-      </w:r>
-      <w:r/>
-      <w:r>
-        <w:rPr>
-          <w:rFonts w:ascii="Arial" w:hAnsi="Arial" w:cs="Arial" w:eastAsia="Arial"/>
-          <w:b w:val="0"/>
-          <w:color w:val="000000" w:themeColor="text1"/>
-          <w:highlight w:val="none"/>
-        </w:rPr>
       </w:r>
       <w:r>
         <w:rPr>
@@ -5839,6 +6116,7 @@
           <w:color w:val="FF0000"/>
         </w:rPr>
       </w:r>
+      <w:r/>
     </w:p>
     <w:p>
       <w:pPr>
@@ -5864,7 +6142,7 @@
         <mc:AlternateContent>
           <mc:Choice Requires="wpg">
             <w:drawing>
-              <wp:anchor xmlns:wp="http://schemas.openxmlformats.org/drawingml/2006/wordprocessingDrawing" distT="0" distB="0" distL="115200" distR="115200" simplePos="0" relativeHeight="11264" behindDoc="0" locked="0" layoutInCell="1" allowOverlap="1">
+              <wp:anchor xmlns:wp="http://schemas.openxmlformats.org/drawingml/2006/wordprocessingDrawing" xmlns:wp14="http://schemas.microsoft.com/office/word/2010/wordprocessingDrawing" distT="0" distB="0" distL="115200" distR="115200" simplePos="0" relativeHeight="11264" behindDoc="0" locked="0" layoutInCell="1" allowOverlap="1">
                 <wp:simplePos x="0" y="0"/>
                 <wp:positionH relativeFrom="column">
                   <wp:posOffset>0</wp:posOffset>
@@ -5948,6 +6226,7 @@
           <w:highlight w:val="none"/>
         </w:rPr>
       </w:r>
+      <w:r/>
     </w:p>
     <w:p>
       <w:pPr>
@@ -5980,6 +6259,7 @@
           <w:highlight w:val="none"/>
         </w:rPr>
       </w:r>
+      <w:r/>
     </w:p>
     <w:sectPr>
       <w:footnotePr/>

</xml_diff>